<commit_message>
Apply first development day: some model files and view wireframes.
</commit_message>
<xml_diff>
--- a/Specification.docx
+++ b/Specification.docx
@@ -1333,8 +1333,6 @@
           </w:rPr>
           <w:t>Главная страница</w:t>
         </w:r>
-        <w:bookmarkStart w:id="1" w:name="_GoBack"/>
-        <w:bookmarkEnd w:id="1"/>
         <w:r>
           <w:rPr>
             <w:noProof/>
@@ -1764,22 +1762,19 @@
           <w:numId w:val="18"/>
         </w:numPr>
       </w:pPr>
-      <w:bookmarkStart w:id="2" w:name="_Toc83855838"/>
+      <w:bookmarkStart w:id="1" w:name="_Toc83855838"/>
       <w:r>
         <w:lastRenderedPageBreak/>
         <w:t>Концепция и основная идея</w:t>
       </w:r>
-      <w:bookmarkEnd w:id="2"/>
+      <w:bookmarkEnd w:id="1"/>
     </w:p>
     <w:p>
       <w:r>
         <w:t xml:space="preserve">Целью разработки является </w:t>
       </w:r>
       <w:r>
-        <w:t xml:space="preserve">создание приложения, позволяющее осуществлять </w:t>
-      </w:r>
-      <w:r>
-        <w:t>создание виртуального инвестиционного портфеля (</w:t>
+        <w:t>создание приложения, позволяющее осуществлять создание виртуального инвестиционного портфеля (</w:t>
       </w:r>
       <w:r>
         <w:t>нескольких портфелей</w:t>
@@ -1799,11 +1794,11 @@
           <w:numId w:val="18"/>
         </w:numPr>
       </w:pPr>
-      <w:bookmarkStart w:id="3" w:name="_Toc83855839"/>
+      <w:bookmarkStart w:id="2" w:name="_Toc83855839"/>
       <w:r>
         <w:t>Этапы работ по созданию системы</w:t>
       </w:r>
-      <w:bookmarkEnd w:id="3"/>
+      <w:bookmarkEnd w:id="2"/>
     </w:p>
     <w:p>
       <w:r>
@@ -1839,15 +1834,7 @@
         </w:numPr>
       </w:pPr>
       <w:r>
-        <w:t xml:space="preserve">Этап разработки </w:t>
-      </w:r>
-      <w:proofErr w:type="spellStart"/>
-      <w:r>
-        <w:t>мокапов</w:t>
-      </w:r>
-      <w:proofErr w:type="spellEnd"/>
-      <w:r>
-        <w:t xml:space="preserve"> экранов пользователя и администратора</w:t>
+        <w:t>Этап разработки мокапов экранов пользователя</w:t>
       </w:r>
       <w:r>
         <w:t>;</w:t>
@@ -1862,7 +1849,7 @@
         </w:numPr>
       </w:pPr>
       <w:r>
-        <w:t>Этап разработки дизайна</w:t>
+        <w:t>Этап разработки интерфейса пользователя</w:t>
       </w:r>
       <w:r>
         <w:rPr>
@@ -1880,12 +1867,9 @@
         </w:numPr>
       </w:pPr>
       <w:r>
-        <w:t>Этап разработки интерфейса пользователя</w:t>
-      </w:r>
-      <w:r>
-        <w:rPr>
-          <w:lang w:val="en-US"/>
-        </w:rPr>
+        <w:t>Этап разработки бизнес-логики приложения</w:t>
+      </w:r>
+      <w:r>
         <w:t>;</w:t>
       </w:r>
     </w:p>
@@ -1898,13 +1882,7 @@
         </w:numPr>
       </w:pPr>
       <w:r>
-        <w:t>Э</w:t>
-      </w:r>
-      <w:r>
-        <w:t>тап верстки интерфейсов пользователя и администратора</w:t>
-      </w:r>
-      <w:r>
-        <w:t>;</w:t>
+        <w:t>Тестирование юзабилити и безопасности проекта</w:t>
       </w:r>
     </w:p>
     <w:p>
@@ -1916,35 +1894,16 @@
         </w:numPr>
       </w:pPr>
       <w:r>
-        <w:t>Этап разработки бизнес-логики приложения</w:t>
-      </w:r>
-      <w:r>
-        <w:t>;</w:t>
-      </w:r>
-    </w:p>
-    <w:p>
-      <w:pPr>
-        <w:pStyle w:val="a6"/>
-        <w:numPr>
-          <w:ilvl w:val="1"/>
-          <w:numId w:val="31"/>
-        </w:numPr>
-      </w:pPr>
-      <w:r>
-        <w:t>Тестирование юзабилити и безопасности проекта</w:t>
-      </w:r>
-    </w:p>
-    <w:p>
-      <w:pPr>
-        <w:pStyle w:val="a6"/>
-        <w:numPr>
-          <w:ilvl w:val="1"/>
-          <w:numId w:val="31"/>
-        </w:numPr>
-      </w:pPr>
-      <w:r>
         <w:t>Публикация проекта</w:t>
       </w:r>
+      <w:r>
+        <w:rPr>
+          <w:lang w:val="en-US"/>
+        </w:rPr>
+        <w:t>.</w:t>
+      </w:r>
+      <w:bookmarkStart w:id="3" w:name="_GoBack"/>
+      <w:bookmarkEnd w:id="3"/>
     </w:p>
     <w:p>
       <w:pPr>
@@ -2083,7 +2042,234 @@
     </w:p>
     <w:p>
       <w:pPr>
+        <w:pStyle w:val="1"/>
+        <w:numPr>
+          <w:ilvl w:val="0"/>
+          <w:numId w:val="18"/>
+        </w:numPr>
+      </w:pPr>
+      <w:r>
+        <w:t>Требования к обеспечению</w:t>
+      </w:r>
+    </w:p>
+    <w:p>
+      <w:pPr>
         <w:pStyle w:val="2"/>
+        <w:numPr>
+          <w:ilvl w:val="1"/>
+          <w:numId w:val="18"/>
+        </w:numPr>
+      </w:pPr>
+      <w:r>
+        <w:t>Набор сущностей</w:t>
+      </w:r>
+    </w:p>
+    <w:p/>
+    <w:p>
+      <w:pPr>
+        <w:pStyle w:val="2"/>
+        <w:numPr>
+          <w:ilvl w:val="1"/>
+          <w:numId w:val="18"/>
+        </w:numPr>
+      </w:pPr>
+      <w:r>
+        <w:lastRenderedPageBreak/>
+        <w:t>Математическое обеспечение</w:t>
+      </w:r>
+    </w:p>
+    <w:p>
+      <m:oMathPara>
+        <m:oMath>
+          <m:sSub>
+            <m:sSubPr>
+              <m:ctrlPr>
+                <w:rPr>
+                  <w:rFonts w:ascii="Cambria Math" w:hAnsi="Cambria Math"/>
+                  <w:i/>
+                </w:rPr>
+              </m:ctrlPr>
+            </m:sSubPr>
+            <m:e>
+              <m:r>
+                <w:rPr>
+                  <w:rFonts w:ascii="Cambria Math" w:hAnsi="Cambria Math"/>
+                </w:rPr>
+                <m:t>r</m:t>
+              </m:r>
+            </m:e>
+            <m:sub>
+              <m:r>
+                <w:rPr>
+                  <w:rFonts w:ascii="Cambria Math" w:hAnsi="Cambria Math"/>
+                </w:rPr>
+                <m:t>p</m:t>
+              </m:r>
+            </m:sub>
+          </m:sSub>
+          <m:r>
+            <w:rPr>
+              <w:rFonts w:ascii="Cambria Math" w:hAnsi="Cambria Math"/>
+            </w:rPr>
+            <m:t>=</m:t>
+          </m:r>
+          <m:nary>
+            <m:naryPr>
+              <m:chr m:val="∑"/>
+              <m:limLoc m:val="undOvr"/>
+              <m:ctrlPr>
+                <w:rPr>
+                  <w:rFonts w:ascii="Cambria Math" w:hAnsi="Cambria Math"/>
+                  <w:i/>
+                </w:rPr>
+              </m:ctrlPr>
+            </m:naryPr>
+            <m:sub>
+              <m:r>
+                <w:rPr>
+                  <w:rFonts w:ascii="Cambria Math" w:hAnsi="Cambria Math"/>
+                </w:rPr>
+                <m:t>i</m:t>
+              </m:r>
+              <m:r>
+                <w:rPr>
+                  <w:rFonts w:ascii="Cambria Math" w:hAnsi="Cambria Math"/>
+                </w:rPr>
+                <m:t>=1</m:t>
+              </m:r>
+            </m:sub>
+            <m:sup>
+              <m:r>
+                <w:rPr>
+                  <w:rFonts w:ascii="Cambria Math" w:hAnsi="Cambria Math"/>
+                </w:rPr>
+                <m:t>n</m:t>
+              </m:r>
+            </m:sup>
+            <m:e>
+              <m:sSub>
+                <m:sSubPr>
+                  <m:ctrlPr>
+                    <w:rPr>
+                      <w:rFonts w:ascii="Cambria Math" w:hAnsi="Cambria Math"/>
+                      <w:i/>
+                    </w:rPr>
+                  </m:ctrlPr>
+                </m:sSubPr>
+                <m:e>
+                  <m:r>
+                    <w:rPr>
+                      <w:rFonts w:ascii="Cambria Math" w:hAnsi="Cambria Math"/>
+                    </w:rPr>
+                    <m:t>w</m:t>
+                  </m:r>
+                </m:e>
+                <m:sub>
+                  <m:r>
+                    <w:rPr>
+                      <w:rFonts w:ascii="Cambria Math" w:hAnsi="Cambria Math"/>
+                    </w:rPr>
+                    <m:t>i</m:t>
+                  </m:r>
+                </m:sub>
+              </m:sSub>
+            </m:e>
+          </m:nary>
+          <m:r>
+            <w:rPr>
+              <w:rFonts w:ascii="Cambria Math" w:hAnsi="Cambria Math"/>
+            </w:rPr>
+            <m:t>∙</m:t>
+          </m:r>
+          <m:sSub>
+            <m:sSubPr>
+              <m:ctrlPr>
+                <w:rPr>
+                  <w:rFonts w:ascii="Cambria Math" w:hAnsi="Cambria Math"/>
+                  <w:i/>
+                </w:rPr>
+              </m:ctrlPr>
+            </m:sSubPr>
+            <m:e>
+              <m:r>
+                <w:rPr>
+                  <w:rFonts w:ascii="Cambria Math" w:hAnsi="Cambria Math"/>
+                </w:rPr>
+                <m:t>r</m:t>
+              </m:r>
+            </m:e>
+            <m:sub>
+              <m:r>
+                <w:rPr>
+                  <w:rFonts w:ascii="Cambria Math" w:hAnsi="Cambria Math"/>
+                </w:rPr>
+                <m:t>i</m:t>
+              </m:r>
+            </m:sub>
+          </m:sSub>
+        </m:oMath>
+      </m:oMathPara>
+    </w:p>
+    <w:p>
+      <w:r>
+        <w:t>Риск отдельного инструмента оценивается как среднеквадратичное (стандартное) отклонение его доходности. Для расчета общего риска портфеля необходимо отразить совокупное изменение рисков отдельного инструмента и их взаимное влияние (через ковариации и корреляции — меры взаимосвязи).</w:t>
+      </w:r>
+    </w:p>
+    <w:p>
+      <m:oMathPara>
+        <m:oMath>
+          <m:sSub>
+            <m:sSubPr>
+              <m:ctrlPr>
+                <w:rPr>
+                  <w:rFonts w:ascii="Cambria Math" w:hAnsi="Cambria Math"/>
+                  <w:i/>
+                </w:rPr>
+              </m:ctrlPr>
+            </m:sSubPr>
+            <m:e>
+              <m:r>
+                <w:rPr>
+                  <w:rFonts w:ascii="Cambria Math" w:hAnsi="Cambria Math"/>
+                </w:rPr>
+                <m:t>σ</m:t>
+              </m:r>
+            </m:e>
+            <m:sub>
+              <m:r>
+                <w:rPr>
+                  <w:rFonts w:ascii="Cambria Math" w:hAnsi="Cambria Math"/>
+                </w:rPr>
+                <m:t>p</m:t>
+              </m:r>
+            </m:sub>
+          </m:sSub>
+          <m:r>
+            <w:rPr>
+              <w:rFonts w:ascii="Cambria Math" w:hAnsi="Cambria Math"/>
+            </w:rPr>
+            <m:t>=</m:t>
+          </m:r>
+          <m:rad>
+            <m:radPr>
+              <m:degHide m:val="1"/>
+              <m:ctrlPr>
+                <w:rPr>
+                  <w:rFonts w:ascii="Cambria Math" w:hAnsi="Cambria Math"/>
+                  <w:i/>
+                </w:rPr>
+              </m:ctrlPr>
+            </m:radPr>
+            <m:deg/>
+            <m:e/>
+          </m:rad>
+        </m:oMath>
+      </m:oMathPara>
+    </w:p>
+    <w:p/>
+    <w:p>
+      <w:pPr>
+        <w:pStyle w:val="1"/>
         <w:numPr>
           <w:ilvl w:val="0"/>
           <w:numId w:val="18"/>
@@ -2109,7 +2295,6 @@
         </w:numPr>
       </w:pPr>
       <w:r>
-        <w:lastRenderedPageBreak/>
         <w:t xml:space="preserve">Технологическая </w:t>
       </w:r>
       <w:r>
@@ -2312,6 +2497,7 @@
     </w:p>
     <w:p>
       <w:r>
+        <w:lastRenderedPageBreak/>
         <w:t>Д</w:t>
       </w:r>
       <w:r>
@@ -2524,7 +2710,6 @@
       </w:pPr>
       <w:bookmarkStart w:id="12" w:name="_Toc83855848"/>
       <w:r>
-        <w:lastRenderedPageBreak/>
         <w:t>Просмотр информации о позиции</w:t>
       </w:r>
       <w:bookmarkEnd w:id="12"/>
@@ -7493,7 +7678,7 @@
 </file>
 
 <file path=customXml/itemProps1.xml><?xml version="1.0" encoding="utf-8"?>
-<ds:datastoreItem xmlns:ds="http://schemas.openxmlformats.org/officeDocument/2006/customXml" ds:itemID="{1FDE7271-F3F7-43FB-B3B4-127EB6AF53AE}">
+<ds:datastoreItem xmlns:ds="http://schemas.openxmlformats.org/officeDocument/2006/customXml" ds:itemID="{FDCE960B-FE96-4781-933A-D3D4FE7D7FB2}">
   <ds:schemaRefs>
     <ds:schemaRef ds:uri="http://schemas.openxmlformats.org/officeDocument/2006/bibliography"/>
   </ds:schemaRefs>

</xml_diff>